<commit_message>
Writeup for exp7, backlog
</commit_message>
<xml_diff>
--- a/exp4_PBS_LPHS_4_14/ex4_PBS_survival_writeupdocx.docx
+++ b/exp4_PBS_LPHS_4_14/ex4_PBS_survival_writeupdocx.docx
@@ -1017,7 +1017,11 @@
         </w:rPr>
       </w:pPr>
     </w:p>
-    <w:p/>
+    <w:p>
+      <w:r>
+        <w:t xml:space="preserve">Results: Experiment failed. Lack of replicates + dilution error. </w:t>
+      </w:r>
+    </w:p>
     <w:sectPr>
       <w:pgSz w:w="12240" w:h="15840"/>
       <w:pgMar w:top="1440" w:right="1440" w:bottom="1440" w:left="1440" w:header="708" w:footer="708" w:gutter="0"/>

</xml_diff>